<commit_message>
fixes metadata issues in example dataset
</commit_message>
<xml_diff>
--- a/inst/extdata/Banet-Example/metadata/methods.docx
+++ b/inst/extdata/Banet-Example/metadata/methods.docx
@@ -1,6 +1,6 @@
 
 <file path=word/document.xml><?xml version="1.0" encoding="utf-8"?>
-<w:document xmlns:wpc="http://schemas.microsoft.com/office/word/2010/wordprocessingCanvas" xmlns:cx="http://schemas.microsoft.com/office/drawing/2014/chartex" xmlns:cx1="http://schemas.microsoft.com/office/drawing/2015/9/8/chartex" xmlns:cx2="http://schemas.microsoft.com/office/drawing/2015/10/21/chartex" xmlns:cx3="http://schemas.microsoft.com/office/drawing/2016/5/9/chartex" xmlns:cx4="http://schemas.microsoft.com/office/drawing/2016/5/10/chartex" xmlns:cx5="http://schemas.microsoft.com/office/drawing/2016/5/11/chartex" xmlns:cx6="http://schemas.microsoft.com/office/drawing/2016/5/12/chartex" xmlns:cx7="http://schemas.microsoft.com/office/drawing/2016/5/13/chartex" xmlns:cx8="http://schemas.microsoft.com/office/drawing/2016/5/14/chartex" xmlns:mc="http://schemas.openxmlformats.org/markup-compatibility/2006" xmlns:aink="http://schemas.microsoft.com/office/drawing/2016/ink" xmlns:am3d="http://schemas.microsoft.com/office/drawing/2017/model3d" xmlns:o="urn:schemas-microsoft-com:office:office" xmlns:r="http://schemas.openxmlformats.org/officeDocument/2006/relationships" xmlns:m="http://schemas.openxmlformats.org/officeDocument/2006/math" xmlns:v="urn:schemas-microsoft-com:vml" xmlns:wp14="http://schemas.microsoft.com/office/word/2010/wordprocessingDrawing" xmlns:wp="http://schemas.openxmlformats.org/drawingml/2006/wordprocessingDrawing" xmlns:w10="urn:schemas-microsoft-com:office:word" xmlns:w="http://schemas.openxmlformats.org/wordprocessingml/2006/main" xmlns:w14="http://schemas.microsoft.com/office/word/2010/wordml" xmlns:w15="http://schemas.microsoft.com/office/word/2012/wordml" xmlns:w16cex="http://schemas.microsoft.com/office/word/2018/wordml/cex" xmlns:w16cid="http://schemas.microsoft.com/office/word/2016/wordml/cid" xmlns:w16="http://schemas.microsoft.com/office/word/2018/wordml" xmlns:w16se="http://schemas.microsoft.com/office/word/2015/wordml/symex" xmlns:wpg="http://schemas.microsoft.com/office/word/2010/wordprocessingGroup" xmlns:wpi="http://schemas.microsoft.com/office/word/2010/wordprocessingInk" xmlns:wne="http://schemas.microsoft.com/office/word/2006/wordml" xmlns:wps="http://schemas.microsoft.com/office/word/2010/wordprocessingShape" mc:Ignorable="w14 w15 w16se w16cid w16 w16cex wp14">
+<w:document xmlns:wpc="http://schemas.microsoft.com/office/word/2010/wordprocessingCanvas" xmlns:cx="http://schemas.microsoft.com/office/drawing/2014/chartex" xmlns:cx1="http://schemas.microsoft.com/office/drawing/2015/9/8/chartex" xmlns:cx2="http://schemas.microsoft.com/office/drawing/2015/10/21/chartex" xmlns:cx3="http://schemas.microsoft.com/office/drawing/2016/5/9/chartex" xmlns:cx4="http://schemas.microsoft.com/office/drawing/2016/5/10/chartex" xmlns:cx5="http://schemas.microsoft.com/office/drawing/2016/5/11/chartex" xmlns:cx6="http://schemas.microsoft.com/office/drawing/2016/5/12/chartex" xmlns:cx7="http://schemas.microsoft.com/office/drawing/2016/5/13/chartex" xmlns:cx8="http://schemas.microsoft.com/office/drawing/2016/5/14/chartex" xmlns:mc="http://schemas.openxmlformats.org/markup-compatibility/2006" xmlns:aink="http://schemas.microsoft.com/office/drawing/2016/ink" xmlns:am3d="http://schemas.microsoft.com/office/drawing/2017/model3d" xmlns:o="urn:schemas-microsoft-com:office:office" xmlns:oel="http://schemas.microsoft.com/office/2019/extlst" xmlns:r="http://schemas.openxmlformats.org/officeDocument/2006/relationships" xmlns:m="http://schemas.openxmlformats.org/officeDocument/2006/math" xmlns:v="urn:schemas-microsoft-com:vml" xmlns:wp14="http://schemas.microsoft.com/office/word/2010/wordprocessingDrawing" xmlns:wp="http://schemas.openxmlformats.org/drawingml/2006/wordprocessingDrawing" xmlns:w10="urn:schemas-microsoft-com:office:word" xmlns:w="http://schemas.openxmlformats.org/wordprocessingml/2006/main" xmlns:w14="http://schemas.microsoft.com/office/word/2010/wordml" xmlns:w15="http://schemas.microsoft.com/office/word/2012/wordml" xmlns:w16cex="http://schemas.microsoft.com/office/word/2018/wordml/cex" xmlns:w16cid="http://schemas.microsoft.com/office/word/2016/wordml/cid" xmlns:w16="http://schemas.microsoft.com/office/word/2018/wordml" xmlns:w16sdtdh="http://schemas.microsoft.com/office/word/2020/wordml/sdtdatahash" xmlns:w16se="http://schemas.microsoft.com/office/word/2015/wordml/symex" xmlns:wpg="http://schemas.microsoft.com/office/word/2010/wordprocessingGroup" xmlns:wpi="http://schemas.microsoft.com/office/word/2010/wordprocessingInk" xmlns:wne="http://schemas.microsoft.com/office/word/2006/wordml" xmlns:wps="http://schemas.microsoft.com/office/word/2010/wordprocessingShape" mc:Ignorable="w14 w15 w16se w16cid w16 w16cex w16sdtdh wp14">
   <w:body>
     <w:p>
       <w:pPr>
@@ -36,35 +36,6 @@
           <w:lang w:eastAsia="en-US"/>
         </w:rPr>
       </w:pPr>
-      <w:hyperlink r:id="rId7" w:history="1">
-        <w:r>
-          <w:rPr>
-            <w:rFonts w:ascii="Times New Roman" w:eastAsia="Times New Roman" w:hAnsi="Times New Roman" w:cs="Times New Roman"/>
-            <w:color w:val="0000FF"/>
-            <w:u w:val="single"/>
-            <w:lang w:eastAsia="en-US"/>
-          </w:rPr>
-          <w:t>https://www.sacramentoriver.org/forum/publications/side_channels/Monitoring%20Plan%20(final)%20170831.pdf</w:t>
-        </w:r>
-      </w:hyperlink>
-    </w:p>
-    <w:p>
-      <w:pPr>
-        <w:suppressAutoHyphens w:val="0"/>
-        <w:rPr>
-          <w:rFonts w:ascii="Times New Roman" w:eastAsia="Times New Roman" w:hAnsi="Times New Roman" w:cs="Times New Roman"/>
-          <w:lang w:eastAsia="en-US"/>
-        </w:rPr>
-      </w:pPr>
-    </w:p>
-    <w:p>
-      <w:pPr>
-        <w:suppressAutoHyphens w:val="0"/>
-        <w:rPr>
-          <w:rFonts w:ascii="Times New Roman" w:eastAsia="Times New Roman" w:hAnsi="Times New Roman" w:cs="Times New Roman"/>
-          <w:lang w:eastAsia="en-US"/>
-        </w:rPr>
-      </w:pPr>
       <w:r>
         <w:rPr>
           <w:rFonts w:ascii="Times New Roman" w:eastAsia="Times New Roman" w:hAnsi="Times New Roman" w:cs="Times New Roman"/>
@@ -77,7 +48,23 @@
           <w:rFonts w:ascii="Times New Roman" w:eastAsia="Times New Roman" w:hAnsi="Times New Roman" w:cs="Times New Roman"/>
           <w:lang w:eastAsia="en-US"/>
         </w:rPr>
-        <w:t xml:space="preserve"> the presented response variables for the purpose of testing the hypotheses presented in table 1 of the aforementioned document.  Specific response variable metrics are identified while methods reference field protocols that are documented in Appendix A (Table A-1).</w:t>
+        <w:t xml:space="preserve"> the presented response variables for the purpose of testing the hypotheses presented in table 1 of the </w:t>
+      </w:r>
+      <w:proofErr w:type="gramStart"/>
+      <w:r>
+        <w:rPr>
+          <w:rFonts w:ascii="Times New Roman" w:eastAsia="Times New Roman" w:hAnsi="Times New Roman" w:cs="Times New Roman"/>
+          <w:lang w:eastAsia="en-US"/>
+        </w:rPr>
+        <w:t>aforementioned document</w:t>
+      </w:r>
+      <w:proofErr w:type="gramEnd"/>
+      <w:r>
+        <w:rPr>
+          <w:rFonts w:ascii="Times New Roman" w:eastAsia="Times New Roman" w:hAnsi="Times New Roman" w:cs="Times New Roman"/>
+          <w:lang w:eastAsia="en-US"/>
+        </w:rPr>
+        <w:t>.  Specific response variable metrics are identified while methods reference field protocols that are documented in Appendix A (Table A-1).</w:t>
       </w:r>
     </w:p>
     <w:p>
@@ -162,7 +149,7 @@
 </file>
 
 <file path=word/styles.xml><?xml version="1.0" encoding="utf-8"?>
-<w:styles xmlns:mc="http://schemas.openxmlformats.org/markup-compatibility/2006" xmlns:r="http://schemas.openxmlformats.org/officeDocument/2006/relationships" xmlns:w="http://schemas.openxmlformats.org/wordprocessingml/2006/main" xmlns:w14="http://schemas.microsoft.com/office/word/2010/wordml" xmlns:w15="http://schemas.microsoft.com/office/word/2012/wordml" xmlns:w16cex="http://schemas.microsoft.com/office/word/2018/wordml/cex" xmlns:w16cid="http://schemas.microsoft.com/office/word/2016/wordml/cid" xmlns:w16="http://schemas.microsoft.com/office/word/2018/wordml" xmlns:w16se="http://schemas.microsoft.com/office/word/2015/wordml/symex" mc:Ignorable="w14 w15 w16se w16cid w16 w16cex">
+<w:styles xmlns:mc="http://schemas.openxmlformats.org/markup-compatibility/2006" xmlns:r="http://schemas.openxmlformats.org/officeDocument/2006/relationships" xmlns:w="http://schemas.openxmlformats.org/wordprocessingml/2006/main" xmlns:w14="http://schemas.microsoft.com/office/word/2010/wordml" xmlns:w15="http://schemas.microsoft.com/office/word/2012/wordml" xmlns:w16cex="http://schemas.microsoft.com/office/word/2018/wordml/cex" xmlns:w16cid="http://schemas.microsoft.com/office/word/2016/wordml/cid" xmlns:w16="http://schemas.microsoft.com/office/word/2018/wordml" xmlns:w16sdtdh="http://schemas.microsoft.com/office/word/2020/wordml/sdtdatahash" xmlns:w16se="http://schemas.microsoft.com/office/word/2015/wordml/symex" mc:Ignorable="w14 w15 w16se w16cid w16 w16cex w16sdtdh">
   <w:docDefaults>
     <w:rPrDefault>
       <w:rPr>
@@ -714,7 +701,6 @@
     <w:name w:val="Normal (Web)"/>
     <w:basedOn w:val="Normal"/>
     <w:uiPriority w:val="99"/>
-    <w:semiHidden/>
     <w:unhideWhenUsed/>
     <w:qFormat/>
     <w:rsid w:val="00825823"/>
@@ -1002,12 +988,9 @@
 </file>
 
 <file path=customXml/item1.xml><?xml version="1.0" encoding="utf-8"?>
-<?mso-contentType ?>
-<FormTemplates xmlns="http://schemas.microsoft.com/sharepoint/v3/contenttype/forms">
-  <Display>DocumentLibraryForm</Display>
-  <Edit>DocumentLibraryForm</Edit>
-  <New>DocumentLibraryForm</New>
-</FormTemplates>
+<p:properties xmlns:p="http://schemas.microsoft.com/office/2006/metadata/properties" xmlns:xsi="http://www.w3.org/2001/XMLSchema-instance" xmlns:pc="http://schemas.microsoft.com/office/infopath/2007/PartnerControls">
+  <documentManagement/>
+</p:properties>
 </file>
 
 <file path=customXml/item2.xml><?xml version="1.0" encoding="utf-8"?>
@@ -1143,15 +1126,19 @@
 </file>
 
 <file path=customXml/item3.xml><?xml version="1.0" encoding="utf-8"?>
-<p:properties xmlns:p="http://schemas.microsoft.com/office/2006/metadata/properties" xmlns:xsi="http://www.w3.org/2001/XMLSchema-instance" xmlns:pc="http://schemas.microsoft.com/office/infopath/2007/PartnerControls">
-  <documentManagement/>
-</p:properties>
+<?mso-contentType ?>
+<FormTemplates xmlns="http://schemas.microsoft.com/sharepoint/v3/contenttype/forms">
+  <Display>DocumentLibraryForm</Display>
+  <Edit>DocumentLibraryForm</Edit>
+  <New>DocumentLibraryForm</New>
+</FormTemplates>
 </file>
 
 <file path=customXml/itemProps1.xml><?xml version="1.0" encoding="utf-8"?>
-<ds:datastoreItem xmlns:ds="http://schemas.openxmlformats.org/officeDocument/2006/customXml" ds:itemID="{766F9221-615C-4969-8FD6-A7912D801769}">
+<ds:datastoreItem xmlns:ds="http://schemas.openxmlformats.org/officeDocument/2006/customXml" ds:itemID="{7F91AAB3-E18A-4168-8931-FC25F6BC12C0}">
   <ds:schemaRefs>
-    <ds:schemaRef ds:uri="http://schemas.microsoft.com/sharepoint/v3/contenttype/forms"/>
+    <ds:schemaRef ds:uri="http://schemas.microsoft.com/office/2006/metadata/properties"/>
+    <ds:schemaRef ds:uri="http://schemas.microsoft.com/office/infopath/2007/PartnerControls"/>
   </ds:schemaRefs>
 </ds:datastoreItem>
 </file>
@@ -1175,10 +1162,9 @@
 </file>
 
 <file path=customXml/itemProps3.xml><?xml version="1.0" encoding="utf-8"?>
-<ds:datastoreItem xmlns:ds="http://schemas.openxmlformats.org/officeDocument/2006/customXml" ds:itemID="{7F91AAB3-E18A-4168-8931-FC25F6BC12C0}">
+<ds:datastoreItem xmlns:ds="http://schemas.openxmlformats.org/officeDocument/2006/customXml" ds:itemID="{766F9221-615C-4969-8FD6-A7912D801769}">
   <ds:schemaRefs>
-    <ds:schemaRef ds:uri="http://schemas.microsoft.com/office/2006/metadata/properties"/>
-    <ds:schemaRef ds:uri="http://schemas.microsoft.com/office/infopath/2007/PartnerControls"/>
+    <ds:schemaRef ds:uri="http://schemas.microsoft.com/sharepoint/v3/contenttype/forms"/>
   </ds:schemaRefs>
 </ds:datastoreItem>
 </file>
</xml_diff>